<commit_message>
[#17] Adds a service to launch M2Doc generation from Model Explorer
</commit_message>
<xml_diff>
--- a/bundles/dsm.TRADES.m2doc/templates/Generic Analysis Report.docx
+++ b/bundles/dsm.TRADES.m2doc/templates/Generic Analysis Report.docx
@@ -134,9 +134,6 @@
           <w:lang w:val="en-US"/>
         </w:rPr>
       </w:pPr>
-      <w:r>
-        <w:t/>
-      </w:r>
     </w:p>
     <w:p>
       <w:pPr>
@@ -456,9 +453,6 @@
         </w:rPr>
       </w:pPr>
       <w:bookmarkStart w:id="0" w:name="_Toc58945751"/>
-      <w:r>
-        <w:t/>
-      </w:r>
     </w:p>
     <w:p>
       <w:pPr>
@@ -537,53 +531,56 @@
       <w:r>
         <w:instrText>self</w:instrText>
       </w:r>
+      <w:r>
+        <w:instrText xml:space="preserve">.eAllContents(TRADES::Component) </w:instrText>
+      </w:r>
+      <w:r>
+        <w:fldChar w:fldCharType="end"/>
+      </w:r>
+    </w:p>
+    <w:p>
+      <w:pPr>
+        <w:pStyle w:val="Titre3"/>
+      </w:pPr>
+      <w:r>
+        <w:fldChar w:fldCharType="begin"/>
+      </w:r>
+      <w:r>
+        <w:instrText xml:space="preserve"> m:component.getImage().fit(12,12) </w:instrText>
+      </w:r>
+      <w:r>
+        <w:fldChar w:fldCharType="end"/>
+      </w:r>
+      <w:r>
+        <w:t xml:space="preserve"> </w:t>
+      </w:r>
+      <w:r>
+        <w:t xml:space="preserve">Component : </w:t>
+      </w:r>
+      <w:r>
+        <w:fldChar w:fldCharType="begin"/>
+      </w:r>
+      <w:r>
+        <w:instrText xml:space="preserve"> m:component.name </w:instrText>
+      </w:r>
+      <w:r>
+        <w:fldChar w:fldCharType="end"/>
+      </w:r>
+    </w:p>
+    <w:p>
+      <w:pPr>
+        <w:jc w:val="center"/>
+      </w:pPr>
+      <w:r>
+        <w:fldChar w:fldCharType="begin"/>
+      </w:r>
+      <w:r>
+        <w:instrText xml:space="preserve"> m:compone</w:instrText>
+      </w:r>
       <w:bookmarkStart w:id="1" w:name="_GoBack"/>
       <w:bookmarkEnd w:id="1"/>
       <w:r>
-        <w:instrText xml:space="preserve">.eAllContents(TRADES::Component) </w:instrText>
-      </w:r>
-      <w:r>
-        <w:fldChar w:fldCharType="end"/>
-      </w:r>
-    </w:p>
-    <w:p>
-      <w:pPr>
-        <w:pStyle w:val="Titre3"/>
-      </w:pPr>
-      <w:r>
-        <w:fldChar w:fldCharType="begin"/>
-      </w:r>
-      <w:r>
-        <w:instrText xml:space="preserve"> m:component.getImage().fit(12,12) </w:instrText>
-      </w:r>
-      <w:r>
-        <w:fldChar w:fldCharType="end"/>
-      </w:r>
-      <w:r>
-        <w:t xml:space="preserve"> </w:t>
-      </w:r>
-      <w:r>
-        <w:t xml:space="preserve">Component : </w:t>
-      </w:r>
-      <w:r>
-        <w:fldChar w:fldCharType="begin"/>
-      </w:r>
-      <w:r>
-        <w:instrText xml:space="preserve"> m:component.name </w:instrText>
-      </w:r>
-      <w:r>
-        <w:fldChar w:fldCharType="end"/>
-      </w:r>
-    </w:p>
-    <w:p>
-      <w:pPr>
-        <w:jc w:val="center"/>
-      </w:pPr>
-      <w:r>
-        <w:fldChar w:fldCharType="begin"/>
-      </w:r>
-      <w:r>
-        <w:instrText xml:space="preserve"> m:component.</w:instrText>
+        <w:instrText>nt.</w:instrText>
       </w:r>
       <w:r>
         <w:instrText>asImageBy</w:instrText>
@@ -901,11 +898,7 @@
         <w:fldChar w:fldCharType="end"/>
       </w:r>
     </w:p>
-    <w:p>
-      <w:r>
-        <w:t/>
-      </w:r>
-    </w:p>
+    <w:p/>
     <w:p>
       <w:r>
         <w:fldChar w:fldCharType="begin"/>
@@ -1217,15 +1210,8 @@
           <w:docGrid w:linePitch="360"/>
         </w:sectPr>
       </w:pPr>
-      <w:r>
-        <w:t/>
-      </w:r>
     </w:p>
-    <w:p>
-      <w:r>
-        <w:t/>
-      </w:r>
-    </w:p>
+    <w:p/>
     <w:p>
       <w:pPr>
         <w:pStyle w:val="Titre2"/>
@@ -4739,7 +4725,7 @@
 </file>
 
 <file path=customXml/itemProps1.xml><?xml version="1.0" encoding="utf-8"?>
-<ds:datastoreItem xmlns:ds="http://schemas.openxmlformats.org/officeDocument/2006/customXml" ds:itemID="{90FE05D1-70F6-4EA8-A7E0-41F0FEB49A8A}">
+<ds:datastoreItem xmlns:ds="http://schemas.openxmlformats.org/officeDocument/2006/customXml" ds:itemID="{6A9C0E56-745B-47B0-B17D-474E29B308BE}">
   <ds:schemaRefs>
     <ds:schemaRef ds:uri="http://schemas.openxmlformats.org/officeDocument/2006/bibliography"/>
   </ds:schemaRefs>

</xml_diff>

<commit_message>
Fix template example (update version)
</commit_message>
<xml_diff>
--- a/bundles/dsm.TRADES.m2doc/templates/Generic Analysis Report.docx
+++ b/bundles/dsm.TRADES.m2doc/templates/Generic Analysis Report.docx
@@ -134,6 +134,9 @@
           <w:lang w:val="en-US"/>
         </w:rPr>
       </w:pPr>
+      <w:r>
+        <w:t/>
+      </w:r>
     </w:p>
     <w:p>
       <w:pPr>
@@ -453,6 +456,9 @@
         </w:rPr>
       </w:pPr>
       <w:bookmarkStart w:id="0" w:name="_Toc58945751"/>
+      <w:r>
+        <w:t/>
+      </w:r>
     </w:p>
     <w:p>
       <w:pPr>
@@ -854,7 +860,11 @@
         <w:fldChar w:fldCharType="end"/>
       </w:r>
     </w:p>
-    <w:p/>
+    <w:p>
+      <w:r>
+        <w:t/>
+      </w:r>
+    </w:p>
     <w:p>
       <w:r>
         <w:fldChar w:fldCharType="begin"/>
@@ -1159,8 +1169,15 @@
           <w:docGrid w:linePitch="360"/>
         </w:sectPr>
       </w:pPr>
+      <w:r>
+        <w:t/>
+      </w:r>
     </w:p>
-    <w:p/>
+    <w:p>
+      <w:r>
+        <w:t/>
+      </w:r>
+    </w:p>
     <w:p>
       <w:pPr>
         <w:pStyle w:val="Titre2"/>

</xml_diff>

<commit_message>
[#44] Update template from MM refactoring
</commit_message>
<xml_diff>
--- a/bundles/dsm.TRADES.m2doc/templates/Generic Analysis Report.docx
+++ b/bundles/dsm.TRADES.m2doc/templates/Generic Analysis Report.docx
@@ -134,9 +134,6 @@
           <w:lang w:val="en-US"/>
         </w:rPr>
       </w:pPr>
-      <w:r>
-        <w:t/>
-      </w:r>
     </w:p>
     <w:p>
       <w:pPr>
@@ -456,9 +453,6 @@
         </w:rPr>
       </w:pPr>
       <w:bookmarkStart w:id="0" w:name="_Toc58945751"/>
-      <w:r>
-        <w:t/>
-      </w:r>
     </w:p>
     <w:p>
       <w:pPr>
@@ -468,9 +462,14 @@
         </w:pBdr>
       </w:pPr>
       <w:r>
-        <w:t>Main analysis</w:t>
+        <w:t xml:space="preserve">Main </w:t>
+      </w:r>
+      <w:proofErr w:type="spellStart"/>
+      <w:r>
+        <w:t>analysis</w:t>
       </w:r>
       <w:bookmarkEnd w:id="0"/>
+      <w:proofErr w:type="spellEnd"/>
     </w:p>
     <w:p>
       <w:pPr>
@@ -630,9 +629,11 @@
       <w:pPr>
         <w:pStyle w:val="Titre4"/>
       </w:pPr>
+      <w:proofErr w:type="spellStart"/>
       <w:r>
         <w:t>Threats</w:t>
       </w:r>
+      <w:proofErr w:type="spellEnd"/>
     </w:p>
     <w:tbl>
       <w:tblPr>
@@ -657,9 +658,11 @@
             <w:shd w:val="clear" w:color="auto" w:fill="C6D9F1" w:themeFill="text2" w:themeFillTint="33"/>
           </w:tcPr>
           <w:p>
+            <w:proofErr w:type="spellStart"/>
             <w:r>
               <w:t>Threat</w:t>
             </w:r>
+            <w:proofErr w:type="spellEnd"/>
           </w:p>
         </w:tc>
         <w:tc>
@@ -671,6 +674,7 @@
             <w:pPr>
               <w:cnfStyle w:val="100000000000" w:firstRow="1" w:lastRow="0" w:firstColumn="0" w:lastColumn="0" w:oddVBand="0" w:evenVBand="0" w:oddHBand="0" w:evenHBand="0" w:firstRowFirstColumn="0" w:firstRowLastColumn="0" w:lastRowFirstColumn="0" w:lastRowLastColumn="0"/>
             </w:pPr>
+            <w:proofErr w:type="spellStart"/>
             <w:r>
               <w:t>Ass</w:t>
             </w:r>
@@ -680,6 +684,7 @@
             <w:r>
               <w:t>ment</w:t>
             </w:r>
+            <w:proofErr w:type="spellEnd"/>
           </w:p>
         </w:tc>
         <w:tc>
@@ -705,9 +710,11 @@
             <w:pPr>
               <w:cnfStyle w:val="100000000000" w:firstRow="1" w:lastRow="0" w:firstColumn="0" w:lastColumn="0" w:oddVBand="0" w:evenVBand="0" w:oddHBand="0" w:evenHBand="0" w:firstRowFirstColumn="0" w:firstRowLastColumn="0" w:lastRowFirstColumn="0" w:lastRowLastColumn="0"/>
             </w:pPr>
+            <w:proofErr w:type="spellStart"/>
             <w:r>
               <w:t>Difficulty</w:t>
             </w:r>
+            <w:proofErr w:type="spellEnd"/>
           </w:p>
         </w:tc>
       </w:tr>
@@ -780,7 +787,13 @@
               <w:fldChar w:fldCharType="begin"/>
             </w:r>
             <w:r>
-              <w:instrText xml:space="preserve"> m:thAlloc.impactscore</w:instrText>
+              <w:instrText xml:space="preserve"> m:thAlloc.impact</w:instrText>
+            </w:r>
+            <w:r>
+              <w:instrText>S</w:instrText>
+            </w:r>
+            <w:r>
+              <w:instrText>core</w:instrText>
             </w:r>
             <w:r>
               <w:instrText>.getText()</w:instrText>
@@ -802,7 +815,13 @@
               <w:fldChar w:fldCharType="begin"/>
             </w:r>
             <w:r>
-              <w:instrText>m:thAlloc.difficultyscore</w:instrText>
+              <w:instrText>m:thAlloc.difficulty</w:instrText>
+            </w:r>
+            <w:r>
+              <w:instrText>S</w:instrText>
+            </w:r>
+            <w:r>
+              <w:instrText>core</w:instrText>
             </w:r>
             <w:r>
               <w:instrText>.getText()</w:instrText>
@@ -846,7 +865,35 @@
         <w:rPr>
           <w:i/>
         </w:rPr>
-        <w:t>No allocated threat.</w:t>
+        <w:t xml:space="preserve">No </w:t>
+      </w:r>
+      <w:proofErr w:type="spellStart"/>
+      <w:r>
+        <w:rPr>
+          <w:i/>
+        </w:rPr>
+        <w:t>allocated</w:t>
+      </w:r>
+      <w:proofErr w:type="spellEnd"/>
+      <w:r>
+        <w:rPr>
+          <w:i/>
+        </w:rPr>
+        <w:t xml:space="preserve"> </w:t>
+      </w:r>
+      <w:proofErr w:type="spellStart"/>
+      <w:r>
+        <w:rPr>
+          <w:i/>
+        </w:rPr>
+        <w:t>threat</w:t>
+      </w:r>
+      <w:proofErr w:type="spellEnd"/>
+      <w:r>
+        <w:rPr>
+          <w:i/>
+        </w:rPr>
+        <w:t>.</w:t>
       </w:r>
     </w:p>
     <w:p>
@@ -860,9 +907,22 @@
         <w:fldChar w:fldCharType="end"/>
       </w:r>
     </w:p>
+    <w:p/>
     <w:p>
       <w:r>
-        <w:t/>
+        <w:fldChar w:fldCharType="begin"/>
+      </w:r>
+      <w:r>
+        <w:instrText xml:space="preserve"> m:let controls = component</w:instrText>
+      </w:r>
+      <w:r>
+        <w:instrText>.getAllControls()</w:instrText>
+      </w:r>
+      <w:r>
+        <w:instrText xml:space="preserve"> </w:instrText>
+      </w:r>
+      <w:r>
+        <w:fldChar w:fldCharType="end"/>
       </w:r>
     </w:p>
     <w:p>
@@ -870,110 +930,105 @@
         <w:fldChar w:fldCharType="begin"/>
       </w:r>
       <w:r>
-        <w:instrText xml:space="preserve"> m:let controls = component</w:instrText>
-      </w:r>
-      <w:r>
-        <w:instrText>.getAllControls()</w:instrText>
-      </w:r>
-      <w:r>
-        <w:instrText xml:space="preserve"> </w:instrText>
+        <w:instrText xml:space="preserve"> m:if not controls-&gt;isEmpty() </w:instrText>
       </w:r>
       <w:r>
         <w:fldChar w:fldCharType="end"/>
       </w:r>
     </w:p>
     <w:p>
-      <w:r>
-        <w:fldChar w:fldCharType="begin"/>
-      </w:r>
-      <w:r>
-        <w:instrText xml:space="preserve"> m:if not controls-&gt;isEmpty() </w:instrText>
-      </w:r>
-      <w:r>
-        <w:fldChar w:fldCharType="end"/>
-      </w:r>
+      <w:pPr>
+        <w:pStyle w:val="Titre4"/>
+      </w:pPr>
+      <w:proofErr w:type="spellStart"/>
+      <w:r>
+        <w:t>Controls</w:t>
+      </w:r>
+      <w:proofErr w:type="spellEnd"/>
     </w:p>
     <w:p>
-      <w:pPr>
-        <w:pStyle w:val="Titre4"/>
-      </w:pPr>
-      <w:r>
-        <w:t>Controls</w:t>
+      <w:r>
+        <w:fldChar w:fldCharType="begin"/>
+      </w:r>
+      <w:r>
+        <w:instrText xml:space="preserve"> </w:instrText>
+      </w:r>
+      <w:r>
+        <w:instrText xml:space="preserve">m:for control </w:instrText>
+      </w:r>
+      <w:r>
+        <w:instrText xml:space="preserve">| </w:instrText>
+      </w:r>
+      <w:r>
+        <w:instrText>controls</w:instrText>
+      </w:r>
+      <w:r>
+        <w:instrText xml:space="preserve"> </w:instrText>
+      </w:r>
+      <w:r>
+        <w:fldChar w:fldCharType="end"/>
       </w:r>
     </w:p>
     <w:p>
+      <w:pPr>
+        <w:pStyle w:val="Titre5"/>
+      </w:pPr>
       <w:r>
         <w:fldChar w:fldCharType="begin"/>
       </w:r>
       <w:r>
-        <w:instrText xml:space="preserve"> </w:instrText>
-      </w:r>
-      <w:r>
-        <w:instrText xml:space="preserve">m:for control </w:instrText>
-      </w:r>
-      <w:r>
-        <w:instrText xml:space="preserve">| </w:instrText>
-      </w:r>
-      <w:r>
-        <w:instrText>controls</w:instrText>
-      </w:r>
-      <w:r>
-        <w:instrText xml:space="preserve"> </w:instrText>
+        <w:instrText xml:space="preserve"> m:control.getImage().fit(11,11) </w:instrText>
+      </w:r>
+      <w:r>
+        <w:fldChar w:fldCharType="end"/>
+      </w:r>
+      <w:r>
+        <w:t xml:space="preserve"> </w:t>
+      </w:r>
+      <w:r>
+        <w:fldChar w:fldCharType="begin"/>
+      </w:r>
+      <w:r>
+        <w:instrText xml:space="preserve"> m:control.name </w:instrText>
       </w:r>
       <w:r>
         <w:fldChar w:fldCharType="end"/>
       </w:r>
     </w:p>
     <w:p>
-      <w:pPr>
-        <w:pStyle w:val="Titre5"/>
-      </w:pPr>
       <w:r>
         <w:fldChar w:fldCharType="begin"/>
       </w:r>
       <w:r>
-        <w:instrText xml:space="preserve"> m:control.getImage().fit(11,11) </w:instrText>
-      </w:r>
-      <w:r>
-        <w:fldChar w:fldCharType="end"/>
-      </w:r>
-      <w:r>
-        <w:t xml:space="preserve"> </w:t>
-      </w:r>
-      <w:r>
-        <w:fldChar w:fldCharType="begin"/>
-      </w:r>
-      <w:r>
-        <w:instrText xml:space="preserve"> m:control.name </w:instrText>
+        <w:instrText xml:space="preserve"> m:if not control</w:instrText>
+      </w:r>
+      <w:r>
+        <w:instrText>.mitigation</w:instrText>
+      </w:r>
+      <w:bookmarkStart w:id="1" w:name="_GoBack"/>
+      <w:bookmarkEnd w:id="1"/>
+      <w:r>
+        <w:instrText>Relations</w:instrText>
+      </w:r>
+      <w:r>
+        <w:instrText xml:space="preserve">-&gt;isEmpty() </w:instrText>
       </w:r>
       <w:r>
         <w:fldChar w:fldCharType="end"/>
       </w:r>
     </w:p>
     <w:p>
-      <w:r>
-        <w:fldChar w:fldCharType="begin"/>
-      </w:r>
-      <w:r>
-        <w:instrText xml:space="preserve"> m:if not control</w:instrText>
-      </w:r>
-      <w:r>
-        <w:instrText>.mitigationrRelations</w:instrText>
-      </w:r>
-      <w:r>
-        <w:instrText xml:space="preserve">-&gt;isEmpty() </w:instrText>
-      </w:r>
-      <w:r>
-        <w:fldChar w:fldCharType="end"/>
+      <w:proofErr w:type="spellStart"/>
+      <w:r>
+        <w:t>Mitigates</w:t>
+      </w:r>
+      <w:proofErr w:type="spellEnd"/>
+      <w:r>
+        <w:t>:</w:t>
       </w:r>
     </w:p>
     <w:p>
       <w:r>
-        <w:t>Mitigates:</w:t>
-      </w:r>
-    </w:p>
-    <w:p>
-      <w:r>
         <w:fldChar w:fldCharType="begin"/>
       </w:r>
       <w:r>
@@ -986,7 +1041,10 @@
         <w:instrText xml:space="preserve"> | control</w:instrText>
       </w:r>
       <w:r>
-        <w:instrText>.mitigationrRelations</w:instrText>
+        <w:instrText>.mitigation</w:instrText>
+      </w:r>
+      <w:r>
+        <w:instrText>Relations</w:instrText>
       </w:r>
       <w:r>
         <w:fldChar w:fldCharType="end"/>
@@ -1070,7 +1128,7 @@
         <w:instrText>ation.</w:instrText>
       </w:r>
       <w:r>
-        <w:instrText>mitigates</w:instrText>
+        <w:instrText>mitigatedAllocation</w:instrText>
       </w:r>
       <w:r>
         <w:instrText xml:space="preserve">.getText() </w:instrText>
@@ -1123,6 +1181,7 @@
     </w:p>
     <w:p>
       <w:r>
+        <w:lastRenderedPageBreak/>
         <w:fldChar w:fldCharType="begin"/>
       </w:r>
       <w:r>
@@ -1134,7 +1193,6 @@
     </w:p>
     <w:p>
       <w:r>
-        <w:lastRenderedPageBreak/>
         <w:fldChar w:fldCharType="begin"/>
       </w:r>
       <w:r>
@@ -1169,27 +1227,30 @@
           <w:docGrid w:linePitch="360"/>
         </w:sectPr>
       </w:pPr>
-      <w:r>
-        <w:t/>
-      </w:r>
+    </w:p>
+    <w:p/>
+    <w:p>
+      <w:pPr>
+        <w:pStyle w:val="Titre2"/>
+      </w:pPr>
+      <w:bookmarkStart w:id="2" w:name="_Toc58945752"/>
+      <w:proofErr w:type="spellStart"/>
+      <w:r>
+        <w:t>Risk</w:t>
+      </w:r>
+      <w:proofErr w:type="spellEnd"/>
+      <w:r>
+        <w:t xml:space="preserve"> management </w:t>
+      </w:r>
+      <w:proofErr w:type="spellStart"/>
+      <w:r>
+        <w:t>summary</w:t>
+      </w:r>
+      <w:bookmarkEnd w:id="2"/>
+      <w:proofErr w:type="spellEnd"/>
     </w:p>
     <w:p>
       <w:r>
-        <w:t/>
-      </w:r>
-    </w:p>
-    <w:p>
-      <w:pPr>
-        <w:pStyle w:val="Titre2"/>
-      </w:pPr>
-      <w:bookmarkStart w:id="1" w:name="_Toc58945752"/>
-      <w:r>
-        <w:t>Risk management summary</w:t>
-      </w:r>
-      <w:bookmarkEnd w:id="1"/>
-    </w:p>
-    <w:p>
-      <w:r>
         <w:fldChar w:fldCharType="begin"/>
       </w:r>
       <w:r>
@@ -1211,13 +1272,14 @@
         <w:instrText>'</w:instrText>
       </w:r>
       <w:r>
-        <w:instrText>Risk Managemeny Summary</w:instrText>
+        <w:instrText>Risk Management</w:instrText>
+      </w:r>
+      <w:r>
+        <w:instrText xml:space="preserve"> Summary</w:instrText>
       </w:r>
       <w:r>
         <w:instrText>'</w:instrText>
       </w:r>
-      <w:bookmarkStart w:id="2" w:name="_GoBack"/>
-      <w:bookmarkEnd w:id="2"/>
       <w:r>
         <w:instrText xml:space="preserve">) </w:instrText>
       </w:r>
@@ -4711,7 +4773,7 @@
 </file>
 
 <file path=customXml/itemProps1.xml><?xml version="1.0" encoding="utf-8"?>
-<ds:datastoreItem xmlns:ds="http://schemas.openxmlformats.org/officeDocument/2006/customXml" ds:itemID="{0CB6269C-9B74-4A7D-A5B4-0541E914B2FE}">
+<ds:datastoreItem xmlns:ds="http://schemas.openxmlformats.org/officeDocument/2006/customXml" ds:itemID="{3A496BA9-1F1C-4B66-8078-EE0B79AEC3DE}">
   <ds:schemaRefs>
     <ds:schemaRef ds:uri="http://schemas.openxmlformats.org/officeDocument/2006/bibliography"/>
   </ds:schemaRefs>

</xml_diff>

<commit_message>
Fix generation template: Table export was broken
</commit_message>
<xml_diff>
--- a/bundles/dsm.TRADES.m2doc/templates/Generic Analysis Report.docx
+++ b/bundles/dsm.TRADES.m2doc/templates/Generic Analysis Report.docx
@@ -1005,8 +1005,6 @@
       <w:r>
         <w:instrText>.mitigation</w:instrText>
       </w:r>
-      <w:bookmarkStart w:id="1" w:name="_GoBack"/>
-      <w:bookmarkEnd w:id="1"/>
       <w:r>
         <w:instrText>Relations</w:instrText>
       </w:r>
@@ -1233,7 +1231,7 @@
       <w:pPr>
         <w:pStyle w:val="Titre2"/>
       </w:pPr>
-      <w:bookmarkStart w:id="2" w:name="_Toc58945752"/>
+      <w:bookmarkStart w:id="1" w:name="_Toc58945752"/>
       <w:proofErr w:type="spellStart"/>
       <w:r>
         <w:t>Risk</w:t>
@@ -1246,7 +1244,7 @@
       <w:r>
         <w:t>summary</w:t>
       </w:r>
-      <w:bookmarkEnd w:id="2"/>
+      <w:bookmarkEnd w:id="1"/>
       <w:proofErr w:type="spellEnd"/>
     </w:p>
     <w:p>
@@ -1272,10 +1270,12 @@
         <w:instrText>'</w:instrText>
       </w:r>
       <w:r>
-        <w:instrText>Risk Management</w:instrText>
-      </w:r>
-      <w:r>
-        <w:instrText xml:space="preserve"> Summary</w:instrText>
+        <w:instrText>RiskManagementSum</w:instrText>
+      </w:r>
+      <w:bookmarkStart w:id="2" w:name="_GoBack"/>
+      <w:bookmarkEnd w:id="2"/>
+      <w:r>
+        <w:instrText>maryTable</w:instrText>
       </w:r>
       <w:r>
         <w:instrText>'</w:instrText>
@@ -4773,7 +4773,7 @@
 </file>
 
 <file path=customXml/itemProps1.xml><?xml version="1.0" encoding="utf-8"?>
-<ds:datastoreItem xmlns:ds="http://schemas.openxmlformats.org/officeDocument/2006/customXml" ds:itemID="{3A496BA9-1F1C-4B66-8078-EE0B79AEC3DE}">
+<ds:datastoreItem xmlns:ds="http://schemas.openxmlformats.org/officeDocument/2006/customXml" ds:itemID="{D3368ADA-89C9-42C0-83B1-A7D64DDC8D34}">
   <ds:schemaRefs>
     <ds:schemaRef ds:uri="http://schemas.openxmlformats.org/officeDocument/2006/bibliography"/>
   </ds:schemaRefs>

</xml_diff>